<commit_message>
hardware UNIV 3.2.2.x revision 1
</commit_message>
<xml_diff>
--- a/Hardware_UNIV_3.2.2.x/univ_3-2-2-x-label.docx
+++ b/Hardware_UNIV_3.2.2.x/univ_3-2-2-x-label.docx
@@ -5,7 +5,7 @@
     <w:tbl>
       <w:tblPr>
         <w:tblStyle w:val="TableGrid"/>
-        <w:tblW w:w="5670" w:type="dxa"/>
+        <w:tblW w:w="5613" w:type="dxa"/>
         <w:jc w:val="center"/>
         <w:tblBorders>
           <w:top w:val="dotted" w:sz="2" w:space="0" w:color="BFBFBF" w:themeColor="background1" w:themeShade="BF"/>
@@ -23,16 +23,22 @@
         <w:tblLook w:val="04A0" w:firstRow="1" w:lastRow="0" w:firstColumn="1" w:lastColumn="0" w:noHBand="0" w:noVBand="1"/>
       </w:tblPr>
       <w:tblGrid>
-        <w:gridCol w:w="5670"/>
+        <w:gridCol w:w="5613"/>
       </w:tblGrid>
       <w:tr>
         <w:trPr>
-          <w:trHeight w:hRule="exact" w:val="2268"/>
+          <w:trHeight w:hRule="exact" w:val="2211"/>
           <w:jc w:val="center"/>
         </w:trPr>
         <w:tc>
           <w:tcPr>
             <w:tcW w:w="5670" w:type="dxa"/>
+            <w:tcBorders>
+              <w:top w:val="single" w:sz="4" w:space="0" w:color="D9D9D9" w:themeColor="background1" w:themeShade="D9"/>
+              <w:left w:val="single" w:sz="4" w:space="0" w:color="D9D9D9" w:themeColor="background1" w:themeShade="D9"/>
+              <w:bottom w:val="single" w:sz="4" w:space="0" w:color="D9D9D9" w:themeColor="background1" w:themeShade="D9"/>
+              <w:right w:val="single" w:sz="4" w:space="0" w:color="D9D9D9" w:themeColor="background1" w:themeShade="D9"/>
+            </w:tcBorders>
             <w:vAlign w:val="center"/>
           </w:tcPr>
           <w:tbl>
@@ -84,7 +90,7 @@
                       <w:lang w:val="en-GB" w:eastAsia="en-GB"/>
                     </w:rPr>
                     <w:drawing>
-                      <wp:inline distT="0" distB="0" distL="0" distR="0" wp14:anchorId="55D68E0B" wp14:editId="23142AD1">
+                      <wp:inline distT="0" distB="0" distL="0" distR="0" wp14:anchorId="67610183" wp14:editId="0F83E40C">
                         <wp:extent cx="3456000" cy="144000"/>
                         <wp:effectExtent l="0" t="0" r="0" b="8890"/>
                         <wp:docPr id="69" name="Picture 69"/>
@@ -222,7 +228,7 @@
                             <w:lang w:val="en-GB" w:eastAsia="en-GB"/>
                           </w:rPr>
                           <w:drawing>
-                            <wp:inline distT="0" distB="0" distL="0" distR="0" wp14:anchorId="57BB6034" wp14:editId="4A668148">
+                            <wp:inline distT="0" distB="0" distL="0" distR="0" wp14:anchorId="51D05196" wp14:editId="3FD6CE4B">
                               <wp:extent cx="586800" cy="172829"/>
                               <wp:effectExtent l="0" t="0" r="3810" b="0"/>
                               <wp:docPr id="2" name="Picture 2"/>
@@ -292,7 +298,7 @@
                             <w:lang w:val="en-GB" w:eastAsia="en-GB"/>
                           </w:rPr>
                           <w:drawing>
-                            <wp:inline distT="0" distB="0" distL="0" distR="0" wp14:anchorId="597A918E" wp14:editId="4E2ECBBA">
+                            <wp:inline distT="0" distB="0" distL="0" distR="0" wp14:anchorId="2EB4F52E" wp14:editId="6F2EA8B2">
                               <wp:extent cx="180000" cy="189048"/>
                               <wp:effectExtent l="0" t="0" r="0" b="1905"/>
                               <wp:docPr id="3" name="Picture 3"/>
@@ -381,17 +387,7 @@
                       <w:szCs w:val="16"/>
                       <w:lang w:val="en-GB"/>
                     </w:rPr>
-                    <w:t>BI</w:t>
-                  </w:r>
-                  <w:r>
-                    <w:rPr>
-                      <w:rFonts w:ascii="Verdana" w:hAnsi="Verdana"/>
-                      <w:b/>
-                      <w:sz w:val="16"/>
-                      <w:szCs w:val="16"/>
-                      <w:lang w:val="en-GB"/>
-                    </w:rPr>
-                    <w:t>STABLE</w:t>
+                    <w:t>BISTABLE</w:t>
                   </w:r>
                   <w:proofErr w:type="spellEnd"/>
                   <w:r>
@@ -594,6 +590,15 @@
                           <w:t>250V</w:t>
                         </w:r>
                         <w:proofErr w:type="spellEnd"/>
+                        <w:r>
+                          <w:rPr>
+                            <w:rFonts w:ascii="Verdana" w:hAnsi="Verdana"/>
+                            <w:sz w:val="10"/>
+                            <w:szCs w:val="10"/>
+                            <w:lang w:val="en-GB"/>
+                          </w:rPr>
+                          <w:t xml:space="preserve"> AC</w:t>
+                        </w:r>
                       </w:p>
                     </w:tc>
                   </w:tr>
@@ -758,16 +763,7 @@
                             <w:szCs w:val="10"/>
                             <w:lang w:val="en-GB"/>
                           </w:rPr>
-                          <w:t>0000060</w:t>
-                        </w:r>
-                        <w:r>
-                          <w:rPr>
-                            <w:rFonts w:ascii="Verdana" w:hAnsi="Verdana"/>
-                            <w:sz w:val="10"/>
-                            <w:szCs w:val="10"/>
-                            <w:lang w:val="en-GB"/>
-                          </w:rPr>
-                          <w:t>2</w:t>
+                          <w:t>00000602</w:t>
                         </w:r>
                         <w:r>
                           <w:rPr>
@@ -1021,7 +1017,7 @@
     <w:tbl>
       <w:tblPr>
         <w:tblStyle w:val="TableGrid"/>
-        <w:tblW w:w="5670" w:type="dxa"/>
+        <w:tblW w:w="5613" w:type="dxa"/>
         <w:jc w:val="center"/>
         <w:tblBorders>
           <w:top w:val="dotted" w:sz="2" w:space="0" w:color="BFBFBF" w:themeColor="background1" w:themeShade="BF"/>
@@ -1039,16 +1035,22 @@
         <w:tblLook w:val="04A0" w:firstRow="1" w:lastRow="0" w:firstColumn="1" w:lastColumn="0" w:noHBand="0" w:noVBand="1"/>
       </w:tblPr>
       <w:tblGrid>
-        <w:gridCol w:w="5670"/>
+        <w:gridCol w:w="5613"/>
       </w:tblGrid>
       <w:tr>
         <w:trPr>
-          <w:trHeight w:hRule="exact" w:val="2268"/>
+          <w:trHeight w:hRule="exact" w:val="2211"/>
           <w:jc w:val="center"/>
         </w:trPr>
         <w:tc>
           <w:tcPr>
             <w:tcW w:w="5670" w:type="dxa"/>
+            <w:tcBorders>
+              <w:top w:val="single" w:sz="4" w:space="0" w:color="D9D9D9" w:themeColor="background1" w:themeShade="D9"/>
+              <w:left w:val="single" w:sz="4" w:space="0" w:color="D9D9D9" w:themeColor="background1" w:themeShade="D9"/>
+              <w:bottom w:val="single" w:sz="4" w:space="0" w:color="D9D9D9" w:themeColor="background1" w:themeShade="D9"/>
+              <w:right w:val="single" w:sz="4" w:space="0" w:color="D9D9D9" w:themeColor="background1" w:themeShade="D9"/>
+            </w:tcBorders>
             <w:vAlign w:val="center"/>
           </w:tcPr>
           <w:tbl>
@@ -1092,6 +1094,7 @@
                       <w:szCs w:val="8"/>
                     </w:rPr>
                   </w:pPr>
+                  <w:bookmarkStart w:id="0" w:name="_GoBack"/>
                   <w:r>
                     <w:rPr>
                       <w:noProof/>
@@ -1100,7 +1103,7 @@
                       <w:lang w:val="en-GB" w:eastAsia="en-GB"/>
                     </w:rPr>
                     <w:drawing>
-                      <wp:inline distT="0" distB="0" distL="0" distR="0" wp14:anchorId="000E6998" wp14:editId="43F59162">
+                      <wp:inline distT="0" distB="0" distL="0" distR="0" wp14:anchorId="7E78CA01" wp14:editId="7AEA96E0">
                         <wp:extent cx="3456000" cy="144000"/>
                         <wp:effectExtent l="0" t="0" r="0" b="8890"/>
                         <wp:docPr id="23" name="Picture 23"/>
@@ -1238,7 +1241,7 @@
                             <w:lang w:val="en-GB" w:eastAsia="en-GB"/>
                           </w:rPr>
                           <w:drawing>
-                            <wp:inline distT="0" distB="0" distL="0" distR="0" wp14:anchorId="138764FF" wp14:editId="4C3A4B4D">
+                            <wp:inline distT="0" distB="0" distL="0" distR="0" wp14:anchorId="14AAFBCD" wp14:editId="7E8A94A7">
                               <wp:extent cx="582214" cy="172829"/>
                               <wp:effectExtent l="0" t="0" r="8890" b="0"/>
                               <wp:docPr id="18" name="Picture 18"/>
@@ -1308,7 +1311,7 @@
                             <w:lang w:val="en-GB" w:eastAsia="en-GB"/>
                           </w:rPr>
                           <w:drawing>
-                            <wp:inline distT="0" distB="0" distL="0" distR="0" wp14:anchorId="73679971" wp14:editId="68768766">
+                            <wp:inline distT="0" distB="0" distL="0" distR="0" wp14:anchorId="2575B8D1" wp14:editId="303FDE01">
                               <wp:extent cx="180000" cy="189048"/>
                               <wp:effectExtent l="0" t="0" r="0" b="1905"/>
                               <wp:docPr id="19" name="Picture 19"/>
@@ -1419,17 +1422,7 @@
                       <w:szCs w:val="16"/>
                       <w:lang w:val="en-GB"/>
                     </w:rPr>
-                    <w:t>BIS</w:t>
-                  </w:r>
-                  <w:r>
-                    <w:rPr>
-                      <w:rFonts w:ascii="Verdana" w:hAnsi="Verdana"/>
-                      <w:b/>
-                      <w:sz w:val="16"/>
-                      <w:szCs w:val="16"/>
-                      <w:lang w:val="en-GB"/>
-                    </w:rPr>
-                    <w:t>TABILNY</w:t>
+                    <w:t>BISTABILNY</w:t>
                   </w:r>
                   <w:proofErr w:type="spellEnd"/>
                 </w:p>
@@ -1633,6 +1626,15 @@
                           <w:t>250V</w:t>
                         </w:r>
                         <w:proofErr w:type="spellEnd"/>
+                        <w:r>
+                          <w:rPr>
+                            <w:rFonts w:ascii="Verdana" w:hAnsi="Verdana"/>
+                            <w:sz w:val="10"/>
+                            <w:szCs w:val="10"/>
+                            <w:lang w:val="en-GB"/>
+                          </w:rPr>
+                          <w:t xml:space="preserve"> AC</w:t>
+                        </w:r>
                       </w:p>
                     </w:tc>
                   </w:tr>
@@ -1715,16 +1717,7 @@
                             <w:szCs w:val="10"/>
                             <w:lang w:val="en-GB"/>
                           </w:rPr>
-                          <w:t>3.2.</w:t>
-                        </w:r>
-                        <w:r>
-                          <w:rPr>
-                            <w:rFonts w:ascii="Verdana" w:hAnsi="Verdana"/>
-                            <w:sz w:val="10"/>
-                            <w:szCs w:val="10"/>
-                            <w:lang w:val="en-GB"/>
-                          </w:rPr>
-                          <w:t>2</w:t>
+                          <w:t>3.2.2</w:t>
                         </w:r>
                         <w:r>
                           <w:rPr>
@@ -1796,16 +1789,7 @@
                             <w:szCs w:val="10"/>
                             <w:lang w:val="en-GB"/>
                           </w:rPr>
-                          <w:t>0000060</w:t>
-                        </w:r>
-                        <w:r>
-                          <w:rPr>
-                            <w:rFonts w:ascii="Verdana" w:hAnsi="Verdana"/>
-                            <w:sz w:val="10"/>
-                            <w:szCs w:val="10"/>
-                            <w:lang w:val="en-GB"/>
-                          </w:rPr>
-                          <w:t>2</w:t>
+                          <w:t>00000602</w:t>
                         </w:r>
                         <w:r>
                           <w:rPr>
@@ -2053,9 +2037,8 @@
             </w:pPr>
           </w:p>
         </w:tc>
-        <w:bookmarkStart w:id="0" w:name="_GoBack"/>
-        <w:bookmarkEnd w:id="0"/>
       </w:tr>
+      <w:bookmarkEnd w:id="0"/>
     </w:tbl>
     <w:p/>
     <w:sectPr>

</xml_diff>